<commit_message>
Ejemplos de SM G3
</commit_message>
<xml_diff>
--- a/G3/Semana 5/Sistemas mecánicos.docx
+++ b/G3/Semana 5/Sistemas mecánicos.docx
@@ -6735,7 +6735,7 @@
           <w:iCs/>
           <w:lang w:val="es-CO"/>
         </w:rPr>
-        <w:t xml:space="preserve"> (G2/G54)</w:t>
+        <w:t xml:space="preserve"> </w:t>
       </w:r>
       <w:r>
         <w:rPr>
@@ -7798,6 +7798,272 @@
           </wp:inline>
         </w:drawing>
       </w:r>
+    </w:p>
+    <w:p>
+      <w:pPr>
+        <w:rPr>
+          <w:rFonts w:eastAsiaTheme="minorEastAsia"/>
+          <w:b/>
+          <w:bCs/>
+          <w:lang w:val="es-CO"/>
+        </w:rPr>
+      </w:pPr>
+      <m:oMathPara>
+        <m:oMath>
+          <m:f>
+            <m:fPr>
+              <m:ctrlPr>
+                <w:rPr>
+                  <w:rFonts w:ascii="Cambria Math" w:eastAsiaTheme="minorEastAsia" w:hAnsi="Cambria Math"/>
+                  <w:b/>
+                  <w:bCs/>
+                  <w:i/>
+                  <w:lang w:val="es-CO"/>
+                </w:rPr>
+              </m:ctrlPr>
+            </m:fPr>
+            <m:num>
+              <m:sSub>
+                <m:sSubPr>
+                  <m:ctrlPr>
+                    <w:rPr>
+                      <w:rFonts w:ascii="Cambria Math" w:eastAsiaTheme="minorEastAsia" w:hAnsi="Cambria Math"/>
+                      <w:b/>
+                      <w:bCs/>
+                      <w:i/>
+                      <w:lang w:val="es-CO"/>
+                    </w:rPr>
+                  </m:ctrlPr>
+                </m:sSubPr>
+                <m:e>
+                  <m:r>
+                    <m:rPr>
+                      <m:sty m:val="bi"/>
+                    </m:rPr>
+                    <w:rPr>
+                      <w:rFonts w:ascii="Cambria Math" w:eastAsiaTheme="minorEastAsia" w:hAnsi="Cambria Math"/>
+                      <w:lang w:val="es-CO"/>
+                    </w:rPr>
+                    <m:t>k</m:t>
+                  </m:r>
+                </m:e>
+                <m:sub>
+                  <m:r>
+                    <m:rPr>
+                      <m:sty m:val="bi"/>
+                    </m:rPr>
+                    <w:rPr>
+                      <w:rFonts w:ascii="Cambria Math" w:eastAsiaTheme="minorEastAsia" w:hAnsi="Cambria Math"/>
+                      <w:lang w:val="es-CO"/>
+                    </w:rPr>
+                    <m:t>2</m:t>
+                  </m:r>
+                </m:sub>
+              </m:sSub>
+              <m:r>
+                <m:rPr>
+                  <m:sty m:val="bi"/>
+                </m:rPr>
+                <w:rPr>
+                  <w:rFonts w:ascii="Cambria Math" w:eastAsiaTheme="minorEastAsia" w:hAnsi="Cambria Math"/>
+                  <w:lang w:val="es-CO"/>
+                </w:rPr>
+                <m:t>+bs</m:t>
+              </m:r>
+            </m:num>
+            <m:den>
+              <m:sSub>
+                <m:sSubPr>
+                  <m:ctrlPr>
+                    <w:rPr>
+                      <w:rFonts w:ascii="Cambria Math" w:eastAsiaTheme="minorEastAsia" w:hAnsi="Cambria Math"/>
+                      <w:b/>
+                      <w:bCs/>
+                      <w:i/>
+                      <w:lang w:val="es-CO"/>
+                    </w:rPr>
+                  </m:ctrlPr>
+                </m:sSubPr>
+                <m:e>
+                  <m:r>
+                    <m:rPr>
+                      <m:sty m:val="bi"/>
+                    </m:rPr>
+                    <w:rPr>
+                      <w:rFonts w:ascii="Cambria Math" w:eastAsiaTheme="minorEastAsia" w:hAnsi="Cambria Math"/>
+                      <w:lang w:val="es-CO"/>
+                    </w:rPr>
+                    <m:t>m</m:t>
+                  </m:r>
+                </m:e>
+                <m:sub>
+                  <m:r>
+                    <m:rPr>
+                      <m:sty m:val="bi"/>
+                    </m:rPr>
+                    <w:rPr>
+                      <w:rFonts w:ascii="Cambria Math" w:eastAsiaTheme="minorEastAsia" w:hAnsi="Cambria Math"/>
+                      <w:lang w:val="es-CO"/>
+                    </w:rPr>
+                    <m:t>2</m:t>
+                  </m:r>
+                </m:sub>
+              </m:sSub>
+              <m:sSup>
+                <m:sSupPr>
+                  <m:ctrlPr>
+                    <w:rPr>
+                      <w:rFonts w:ascii="Cambria Math" w:eastAsiaTheme="minorEastAsia" w:hAnsi="Cambria Math"/>
+                      <w:b/>
+                      <w:bCs/>
+                      <w:i/>
+                      <w:lang w:val="es-CO"/>
+                    </w:rPr>
+                  </m:ctrlPr>
+                </m:sSupPr>
+                <m:e>
+                  <m:r>
+                    <m:rPr>
+                      <m:sty m:val="bi"/>
+                    </m:rPr>
+                    <w:rPr>
+                      <w:rFonts w:ascii="Cambria Math" w:eastAsiaTheme="minorEastAsia" w:hAnsi="Cambria Math"/>
+                      <w:lang w:val="es-CO"/>
+                    </w:rPr>
+                    <m:t>s</m:t>
+                  </m:r>
+                </m:e>
+                <m:sup>
+                  <m:r>
+                    <m:rPr>
+                      <m:sty m:val="bi"/>
+                    </m:rPr>
+                    <w:rPr>
+                      <w:rFonts w:ascii="Cambria Math" w:eastAsiaTheme="minorEastAsia" w:hAnsi="Cambria Math"/>
+                      <w:lang w:val="es-CO"/>
+                    </w:rPr>
+                    <m:t>3</m:t>
+                  </m:r>
+                </m:sup>
+              </m:sSup>
+              <m:r>
+                <m:rPr>
+                  <m:sty m:val="bi"/>
+                </m:rPr>
+                <w:rPr>
+                  <w:rFonts w:ascii="Cambria Math" w:eastAsiaTheme="minorEastAsia" w:hAnsi="Cambria Math"/>
+                  <w:lang w:val="es-CO"/>
+                </w:rPr>
+                <m:t>+</m:t>
+              </m:r>
+              <m:r>
+                <m:rPr>
+                  <m:sty m:val="bi"/>
+                </m:rPr>
+                <w:rPr>
+                  <w:rFonts w:ascii="Cambria Math" w:eastAsiaTheme="minorEastAsia" w:hAnsi="Cambria Math"/>
+                  <w:lang w:val="es-CO"/>
+                </w:rPr>
+                <m:t>b</m:t>
+              </m:r>
+              <m:sSup>
+                <m:sSupPr>
+                  <m:ctrlPr>
+                    <w:rPr>
+                      <w:rFonts w:ascii="Cambria Math" w:eastAsiaTheme="minorEastAsia" w:hAnsi="Cambria Math"/>
+                      <w:b/>
+                      <w:bCs/>
+                      <w:i/>
+                      <w:lang w:val="es-CO"/>
+                    </w:rPr>
+                  </m:ctrlPr>
+                </m:sSupPr>
+                <m:e>
+                  <m:r>
+                    <m:rPr>
+                      <m:sty m:val="bi"/>
+                    </m:rPr>
+                    <w:rPr>
+                      <w:rFonts w:ascii="Cambria Math" w:eastAsiaTheme="minorEastAsia" w:hAnsi="Cambria Math"/>
+                      <w:lang w:val="es-CO"/>
+                    </w:rPr>
+                    <m:t>s</m:t>
+                  </m:r>
+                </m:e>
+                <m:sup>
+                  <m:r>
+                    <m:rPr>
+                      <m:sty m:val="bi"/>
+                    </m:rPr>
+                    <w:rPr>
+                      <w:rFonts w:ascii="Cambria Math" w:eastAsiaTheme="minorEastAsia" w:hAnsi="Cambria Math"/>
+                      <w:lang w:val="es-CO"/>
+                    </w:rPr>
+                    <m:t>2</m:t>
+                  </m:r>
+                </m:sup>
+              </m:sSup>
+              <m:r>
+                <m:rPr>
+                  <m:sty m:val="bi"/>
+                </m:rPr>
+                <w:rPr>
+                  <w:rFonts w:ascii="Cambria Math" w:eastAsiaTheme="minorEastAsia" w:hAnsi="Cambria Math"/>
+                  <w:lang w:val="es-CO"/>
+                </w:rPr>
+                <m:t>+</m:t>
+              </m:r>
+              <m:sSub>
+                <m:sSubPr>
+                  <m:ctrlPr>
+                    <w:rPr>
+                      <w:rFonts w:ascii="Cambria Math" w:eastAsiaTheme="minorEastAsia" w:hAnsi="Cambria Math"/>
+                      <w:b/>
+                      <w:bCs/>
+                      <w:i/>
+                      <w:lang w:val="es-CO"/>
+                    </w:rPr>
+                  </m:ctrlPr>
+                </m:sSubPr>
+                <m:e>
+                  <m:r>
+                    <m:rPr>
+                      <m:sty m:val="bi"/>
+                    </m:rPr>
+                    <w:rPr>
+                      <w:rFonts w:ascii="Cambria Math" w:eastAsiaTheme="minorEastAsia" w:hAnsi="Cambria Math"/>
+                      <w:lang w:val="es-CO"/>
+                    </w:rPr>
+                    <m:t>k</m:t>
+                  </m:r>
+                </m:e>
+                <m:sub>
+                  <m:r>
+                    <m:rPr>
+                      <m:sty m:val="bi"/>
+                    </m:rPr>
+                    <w:rPr>
+                      <w:rFonts w:ascii="Cambria Math" w:eastAsiaTheme="minorEastAsia" w:hAnsi="Cambria Math"/>
+                      <w:lang w:val="es-CO"/>
+                    </w:rPr>
+                    <m:t>2</m:t>
+                  </m:r>
+                </m:sub>
+              </m:sSub>
+              <m:r>
+                <m:rPr>
+                  <m:sty m:val="bi"/>
+                </m:rPr>
+                <w:rPr>
+                  <w:rFonts w:ascii="Cambria Math" w:eastAsiaTheme="minorEastAsia" w:hAnsi="Cambria Math"/>
+                  <w:lang w:val="es-CO"/>
+                </w:rPr>
+                <m:t>s</m:t>
+              </m:r>
+            </m:den>
+          </m:f>
+        </m:oMath>
+      </m:oMathPara>
     </w:p>
     <w:p>
       <w:pPr>
@@ -11432,6 +11698,342 @@
         <w:jc w:val="both"/>
         <w:rPr>
           <w:rFonts w:eastAsiaTheme="minorEastAsia"/>
+        </w:rPr>
+      </w:pPr>
+    </w:p>
+    <w:p>
+      <w:pPr>
+        <w:pStyle w:val="Prrafodelista"/>
+        <w:jc w:val="both"/>
+        <w:rPr>
+          <w:rFonts w:eastAsiaTheme="minorEastAsia"/>
+        </w:rPr>
+      </w:pPr>
+    </w:p>
+    <w:p>
+      <w:pPr>
+        <w:pStyle w:val="Prrafodelista"/>
+        <w:jc w:val="both"/>
+        <w:rPr>
+          <w:rFonts w:eastAsiaTheme="minorEastAsia"/>
+        </w:rPr>
+      </w:pPr>
+    </w:p>
+    <w:p>
+      <w:pPr>
+        <w:pStyle w:val="Prrafodelista"/>
+        <w:jc w:val="both"/>
+        <w:rPr>
+          <w:rFonts w:eastAsiaTheme="minorEastAsia"/>
+          <w:b/>
+          <w:lang w:val="es-CO"/>
+        </w:rPr>
+      </w:pPr>
+      <m:oMathPara>
+        <m:oMath>
+          <m:sSub>
+            <m:sSubPr>
+              <m:ctrlPr>
+                <w:rPr>
+                  <w:rFonts w:ascii="Cambria Math" w:eastAsiaTheme="minorEastAsia" w:hAnsi="Cambria Math"/>
+                  <w:b/>
+                  <w:i/>
+                  <w:lang w:val="es-CO"/>
+                </w:rPr>
+              </m:ctrlPr>
+            </m:sSubPr>
+            <m:e>
+              <m:r>
+                <m:rPr>
+                  <m:sty m:val="bi"/>
+                </m:rPr>
+                <w:rPr>
+                  <w:rFonts w:ascii="Cambria Math" w:eastAsiaTheme="minorEastAsia" w:hAnsi="Cambria Math"/>
+                  <w:lang w:val="es-CO"/>
+                </w:rPr>
+                <m:t>m</m:t>
+              </m:r>
+            </m:e>
+            <m:sub>
+              <m:r>
+                <m:rPr>
+                  <m:sty m:val="bi"/>
+                </m:rPr>
+                <w:rPr>
+                  <w:rFonts w:ascii="Cambria Math" w:eastAsiaTheme="minorEastAsia" w:hAnsi="Cambria Math"/>
+                  <w:lang w:val="es-CO"/>
+                </w:rPr>
+                <m:t>1</m:t>
+              </m:r>
+            </m:sub>
+          </m:sSub>
+          <m:acc>
+            <m:accPr>
+              <m:chr m:val="̈"/>
+              <m:ctrlPr>
+                <w:rPr>
+                  <w:rFonts w:ascii="Cambria Math" w:eastAsiaTheme="minorEastAsia" w:hAnsi="Cambria Math"/>
+                  <w:b/>
+                  <w:i/>
+                  <w:lang w:val="es-CO"/>
+                </w:rPr>
+              </m:ctrlPr>
+            </m:accPr>
+            <m:e>
+              <m:r>
+                <m:rPr>
+                  <m:sty m:val="bi"/>
+                </m:rPr>
+                <w:rPr>
+                  <w:rFonts w:ascii="Cambria Math" w:eastAsiaTheme="minorEastAsia" w:hAnsi="Cambria Math"/>
+                  <w:lang w:val="es-CO"/>
+                </w:rPr>
+                <m:t>x</m:t>
+              </m:r>
+            </m:e>
+          </m:acc>
+          <m:r>
+            <m:rPr>
+              <m:sty m:val="bi"/>
+            </m:rPr>
+            <w:rPr>
+              <w:rFonts w:ascii="Cambria Math" w:eastAsiaTheme="minorEastAsia" w:hAnsi="Cambria Math"/>
+              <w:lang w:val="es-CO"/>
+            </w:rPr>
+            <m:t>=-</m:t>
+          </m:r>
+          <m:sSub>
+            <m:sSubPr>
+              <m:ctrlPr>
+                <w:rPr>
+                  <w:rFonts w:ascii="Cambria Math" w:eastAsiaTheme="minorEastAsia" w:hAnsi="Cambria Math"/>
+                  <w:b/>
+                  <w:i/>
+                  <w:lang w:val="es-CO"/>
+                </w:rPr>
+              </m:ctrlPr>
+            </m:sSubPr>
+            <m:e>
+              <m:r>
+                <m:rPr>
+                  <m:sty m:val="bi"/>
+                </m:rPr>
+                <w:rPr>
+                  <w:rFonts w:ascii="Cambria Math" w:eastAsiaTheme="minorEastAsia" w:hAnsi="Cambria Math"/>
+                  <w:lang w:val="es-CO"/>
+                </w:rPr>
+                <m:t>k</m:t>
+              </m:r>
+            </m:e>
+            <m:sub>
+              <m:r>
+                <m:rPr>
+                  <m:sty m:val="bi"/>
+                </m:rPr>
+                <w:rPr>
+                  <w:rFonts w:ascii="Cambria Math" w:eastAsiaTheme="minorEastAsia" w:hAnsi="Cambria Math"/>
+                  <w:lang w:val="es-CO"/>
+                </w:rPr>
+                <m:t>1</m:t>
+              </m:r>
+            </m:sub>
+          </m:sSub>
+          <m:d>
+            <m:dPr>
+              <m:ctrlPr>
+                <w:rPr>
+                  <w:rFonts w:ascii="Cambria Math" w:eastAsiaTheme="minorEastAsia" w:hAnsi="Cambria Math"/>
+                  <w:b/>
+                  <w:i/>
+                  <w:lang w:val="es-CO"/>
+                </w:rPr>
+              </m:ctrlPr>
+            </m:dPr>
+            <m:e>
+              <m:r>
+                <m:rPr>
+                  <m:sty m:val="bi"/>
+                </m:rPr>
+                <w:rPr>
+                  <w:rFonts w:ascii="Cambria Math" w:eastAsiaTheme="minorEastAsia" w:hAnsi="Cambria Math"/>
+                  <w:lang w:val="es-CO"/>
+                </w:rPr>
+                <m:t>x-u</m:t>
+              </m:r>
+            </m:e>
+          </m:d>
+          <m:r>
+            <m:rPr>
+              <m:sty m:val="bi"/>
+            </m:rPr>
+            <w:rPr>
+              <w:rFonts w:ascii="Cambria Math" w:eastAsiaTheme="minorEastAsia" w:hAnsi="Cambria Math"/>
+              <w:lang w:val="es-CO"/>
+            </w:rPr>
+            <m:t>-</m:t>
+          </m:r>
+          <m:sSub>
+            <m:sSubPr>
+              <m:ctrlPr>
+                <w:rPr>
+                  <w:rFonts w:ascii="Cambria Math" w:eastAsiaTheme="minorEastAsia" w:hAnsi="Cambria Math"/>
+                  <w:b/>
+                  <w:i/>
+                  <w:lang w:val="es-CO"/>
+                </w:rPr>
+              </m:ctrlPr>
+            </m:sSubPr>
+            <m:e>
+              <m:r>
+                <m:rPr>
+                  <m:sty m:val="bi"/>
+                </m:rPr>
+                <w:rPr>
+                  <w:rFonts w:ascii="Cambria Math" w:eastAsiaTheme="minorEastAsia" w:hAnsi="Cambria Math"/>
+                  <w:lang w:val="es-CO"/>
+                </w:rPr>
+                <m:t>k</m:t>
+              </m:r>
+            </m:e>
+            <m:sub>
+              <m:r>
+                <m:rPr>
+                  <m:sty m:val="bi"/>
+                </m:rPr>
+                <w:rPr>
+                  <w:rFonts w:ascii="Cambria Math" w:eastAsiaTheme="minorEastAsia" w:hAnsi="Cambria Math"/>
+                  <w:lang w:val="es-CO"/>
+                </w:rPr>
+                <m:t>2</m:t>
+              </m:r>
+            </m:sub>
+          </m:sSub>
+          <m:d>
+            <m:dPr>
+              <m:ctrlPr>
+                <w:rPr>
+                  <w:rFonts w:ascii="Cambria Math" w:eastAsiaTheme="minorEastAsia" w:hAnsi="Cambria Math"/>
+                  <w:b/>
+                  <w:i/>
+                  <w:lang w:val="es-CO"/>
+                </w:rPr>
+              </m:ctrlPr>
+            </m:dPr>
+            <m:e>
+              <m:r>
+                <m:rPr>
+                  <m:sty m:val="bi"/>
+                </m:rPr>
+                <w:rPr>
+                  <w:rFonts w:ascii="Cambria Math" w:eastAsiaTheme="minorEastAsia" w:hAnsi="Cambria Math"/>
+                  <w:lang w:val="es-CO"/>
+                </w:rPr>
+                <m:t>x-y</m:t>
+              </m:r>
+            </m:e>
+          </m:d>
+          <m:r>
+            <m:rPr>
+              <m:sty m:val="bi"/>
+            </m:rPr>
+            <w:rPr>
+              <w:rFonts w:ascii="Cambria Math" w:eastAsiaTheme="minorEastAsia" w:hAnsi="Cambria Math"/>
+              <w:lang w:val="es-CO"/>
+            </w:rPr>
+            <m:t>-b</m:t>
+          </m:r>
+          <m:d>
+            <m:dPr>
+              <m:ctrlPr>
+                <w:rPr>
+                  <w:rFonts w:ascii="Cambria Math" w:eastAsiaTheme="minorEastAsia" w:hAnsi="Cambria Math"/>
+                  <w:b/>
+                  <w:i/>
+                  <w:lang w:val="es-CO"/>
+                </w:rPr>
+              </m:ctrlPr>
+            </m:dPr>
+            <m:e>
+              <m:acc>
+                <m:accPr>
+                  <m:chr m:val="̇"/>
+                  <m:ctrlPr>
+                    <w:rPr>
+                      <w:rFonts w:ascii="Cambria Math" w:eastAsiaTheme="minorEastAsia" w:hAnsi="Cambria Math"/>
+                      <w:b/>
+                      <w:i/>
+                      <w:lang w:val="es-CO"/>
+                    </w:rPr>
+                  </m:ctrlPr>
+                </m:accPr>
+                <m:e>
+                  <m:r>
+                    <m:rPr>
+                      <m:sty m:val="bi"/>
+                    </m:rPr>
+                    <w:rPr>
+                      <w:rFonts w:ascii="Cambria Math" w:eastAsiaTheme="minorEastAsia" w:hAnsi="Cambria Math"/>
+                      <w:lang w:val="es-CO"/>
+                    </w:rPr>
+                    <m:t>x</m:t>
+                  </m:r>
+                </m:e>
+              </m:acc>
+              <m:r>
+                <m:rPr>
+                  <m:sty m:val="bi"/>
+                </m:rPr>
+                <w:rPr>
+                  <w:rFonts w:ascii="Cambria Math" w:eastAsiaTheme="minorEastAsia" w:hAnsi="Cambria Math"/>
+                  <w:lang w:val="es-CO"/>
+                </w:rPr>
+                <m:t>-</m:t>
+              </m:r>
+              <m:acc>
+                <m:accPr>
+                  <m:chr m:val="̇"/>
+                  <m:ctrlPr>
+                    <w:rPr>
+                      <w:rFonts w:ascii="Cambria Math" w:eastAsiaTheme="minorEastAsia" w:hAnsi="Cambria Math"/>
+                      <w:b/>
+                      <w:i/>
+                      <w:lang w:val="es-CO"/>
+                    </w:rPr>
+                  </m:ctrlPr>
+                </m:accPr>
+                <m:e>
+                  <m:r>
+                    <m:rPr>
+                      <m:sty m:val="bi"/>
+                    </m:rPr>
+                    <w:rPr>
+                      <w:rFonts w:ascii="Cambria Math" w:eastAsiaTheme="minorEastAsia" w:hAnsi="Cambria Math"/>
+                      <w:lang w:val="es-CO"/>
+                    </w:rPr>
+                    <m:t>y</m:t>
+                  </m:r>
+                </m:e>
+              </m:acc>
+            </m:e>
+          </m:d>
+        </m:oMath>
+      </m:oMathPara>
+    </w:p>
+    <w:p>
+      <w:pPr>
+        <w:pStyle w:val="Prrafodelista"/>
+        <w:jc w:val="both"/>
+        <w:rPr>
+          <w:rFonts w:eastAsiaTheme="minorEastAsia"/>
+        </w:rPr>
+      </w:pPr>
+    </w:p>
+    <w:p>
+      <w:pPr>
+        <w:pStyle w:val="Prrafodelista"/>
+        <w:jc w:val="both"/>
+        <w:rPr>
+          <w:rFonts w:eastAsiaTheme="minorEastAsia"/>
           <w:b/>
           <w:bCs/>
           <w:lang w:val="es-CO"/>
@@ -12220,6 +12822,389 @@
             </w:rPr>
             <m:t>=?</m:t>
           </m:r>
+        </m:oMath>
+      </m:oMathPara>
+    </w:p>
+    <w:p>
+      <w:pPr>
+        <w:pStyle w:val="Prrafodelista"/>
+        <w:jc w:val="both"/>
+        <w:rPr>
+          <w:rFonts w:eastAsiaTheme="minorEastAsia"/>
+          <w:lang w:val="es-CO"/>
+        </w:rPr>
+      </w:pPr>
+      <m:oMathPara>
+        <m:oMath>
+          <m:sSub>
+            <m:sSubPr>
+              <m:ctrlPr>
+                <w:rPr>
+                  <w:rFonts w:ascii="Cambria Math" w:eastAsiaTheme="minorEastAsia" w:hAnsi="Cambria Math"/>
+                  <w:b/>
+                  <w:i/>
+                  <w:lang w:val="es-CO"/>
+                </w:rPr>
+              </m:ctrlPr>
+            </m:sSubPr>
+            <m:e>
+              <m:r>
+                <m:rPr>
+                  <m:sty m:val="bi"/>
+                </m:rPr>
+                <w:rPr>
+                  <w:rFonts w:ascii="Cambria Math" w:eastAsiaTheme="minorEastAsia" w:hAnsi="Cambria Math"/>
+                  <w:lang w:val="es-CO"/>
+                </w:rPr>
+                <m:t>m</m:t>
+              </m:r>
+            </m:e>
+            <m:sub>
+              <m:r>
+                <m:rPr>
+                  <m:sty m:val="bi"/>
+                </m:rPr>
+                <w:rPr>
+                  <w:rFonts w:ascii="Cambria Math" w:eastAsiaTheme="minorEastAsia" w:hAnsi="Cambria Math"/>
+                  <w:lang w:val="es-CO"/>
+                </w:rPr>
+                <m:t>2</m:t>
+              </m:r>
+            </m:sub>
+          </m:sSub>
+          <m:acc>
+            <m:accPr>
+              <m:chr m:val="̈"/>
+              <m:ctrlPr>
+                <w:rPr>
+                  <w:rFonts w:ascii="Cambria Math" w:eastAsiaTheme="minorEastAsia" w:hAnsi="Cambria Math"/>
+                  <w:b/>
+                  <w:i/>
+                  <w:lang w:val="es-CO"/>
+                </w:rPr>
+              </m:ctrlPr>
+            </m:accPr>
+            <m:e>
+              <m:r>
+                <m:rPr>
+                  <m:sty m:val="bi"/>
+                </m:rPr>
+                <w:rPr>
+                  <w:rFonts w:ascii="Cambria Math" w:eastAsiaTheme="minorEastAsia" w:hAnsi="Cambria Math"/>
+                  <w:lang w:val="es-CO"/>
+                </w:rPr>
+                <m:t>y</m:t>
+              </m:r>
+            </m:e>
+          </m:acc>
+          <m:r>
+            <m:rPr>
+              <m:sty m:val="bi"/>
+            </m:rPr>
+            <w:rPr>
+              <w:rFonts w:ascii="Cambria Math" w:eastAsiaTheme="minorEastAsia" w:hAnsi="Cambria Math"/>
+              <w:lang w:val="es-CO"/>
+            </w:rPr>
+            <m:t>=-</m:t>
+          </m:r>
+          <m:sSub>
+            <m:sSubPr>
+              <m:ctrlPr>
+                <w:rPr>
+                  <w:rFonts w:ascii="Cambria Math" w:eastAsiaTheme="minorEastAsia" w:hAnsi="Cambria Math"/>
+                  <w:b/>
+                  <w:i/>
+                  <w:lang w:val="es-CO"/>
+                </w:rPr>
+              </m:ctrlPr>
+            </m:sSubPr>
+            <m:e>
+              <m:r>
+                <m:rPr>
+                  <m:sty m:val="bi"/>
+                </m:rPr>
+                <w:rPr>
+                  <w:rFonts w:ascii="Cambria Math" w:eastAsiaTheme="minorEastAsia" w:hAnsi="Cambria Math"/>
+                  <w:lang w:val="es-CO"/>
+                </w:rPr>
+                <m:t>k</m:t>
+              </m:r>
+            </m:e>
+            <m:sub>
+              <m:r>
+                <m:rPr>
+                  <m:sty m:val="bi"/>
+                </m:rPr>
+                <w:rPr>
+                  <w:rFonts w:ascii="Cambria Math" w:eastAsiaTheme="minorEastAsia" w:hAnsi="Cambria Math"/>
+                  <w:lang w:val="es-CO"/>
+                </w:rPr>
+                <m:t>2</m:t>
+              </m:r>
+            </m:sub>
+          </m:sSub>
+          <m:d>
+            <m:dPr>
+              <m:ctrlPr>
+                <w:rPr>
+                  <w:rFonts w:ascii="Cambria Math" w:eastAsiaTheme="minorEastAsia" w:hAnsi="Cambria Math"/>
+                  <w:b/>
+                  <w:i/>
+                  <w:lang w:val="es-CO"/>
+                </w:rPr>
+              </m:ctrlPr>
+            </m:dPr>
+            <m:e>
+              <m:r>
+                <m:rPr>
+                  <m:sty m:val="bi"/>
+                </m:rPr>
+                <w:rPr>
+                  <w:rFonts w:ascii="Cambria Math" w:eastAsiaTheme="minorEastAsia" w:hAnsi="Cambria Math"/>
+                  <w:lang w:val="es-CO"/>
+                </w:rPr>
+                <m:t>y-x</m:t>
+              </m:r>
+            </m:e>
+          </m:d>
+          <m:r>
+            <m:rPr>
+              <m:sty m:val="bi"/>
+            </m:rPr>
+            <w:rPr>
+              <w:rFonts w:ascii="Cambria Math" w:eastAsiaTheme="minorEastAsia" w:hAnsi="Cambria Math"/>
+              <w:lang w:val="es-CO"/>
+            </w:rPr>
+            <m:t>-b</m:t>
+          </m:r>
+          <m:d>
+            <m:dPr>
+              <m:ctrlPr>
+                <w:rPr>
+                  <w:rFonts w:ascii="Cambria Math" w:eastAsiaTheme="minorEastAsia" w:hAnsi="Cambria Math"/>
+                  <w:b/>
+                  <w:i/>
+                  <w:lang w:val="es-CO"/>
+                </w:rPr>
+              </m:ctrlPr>
+            </m:dPr>
+            <m:e>
+              <m:acc>
+                <m:accPr>
+                  <m:chr m:val="̇"/>
+                  <m:ctrlPr>
+                    <w:rPr>
+                      <w:rFonts w:ascii="Cambria Math" w:eastAsiaTheme="minorEastAsia" w:hAnsi="Cambria Math"/>
+                      <w:b/>
+                      <w:i/>
+                      <w:lang w:val="es-CO"/>
+                    </w:rPr>
+                  </m:ctrlPr>
+                </m:accPr>
+                <m:e>
+                  <m:r>
+                    <m:rPr>
+                      <m:sty m:val="bi"/>
+                    </m:rPr>
+                    <w:rPr>
+                      <w:rFonts w:ascii="Cambria Math" w:eastAsiaTheme="minorEastAsia" w:hAnsi="Cambria Math"/>
+                      <w:lang w:val="es-CO"/>
+                    </w:rPr>
+                    <m:t>y</m:t>
+                  </m:r>
+                </m:e>
+              </m:acc>
+              <m:r>
+                <m:rPr>
+                  <m:sty m:val="bi"/>
+                </m:rPr>
+                <w:rPr>
+                  <w:rFonts w:ascii="Cambria Math" w:eastAsiaTheme="minorEastAsia" w:hAnsi="Cambria Math"/>
+                  <w:lang w:val="es-CO"/>
+                </w:rPr>
+                <m:t>-</m:t>
+              </m:r>
+              <m:acc>
+                <m:accPr>
+                  <m:chr m:val="̇"/>
+                  <m:ctrlPr>
+                    <w:rPr>
+                      <w:rFonts w:ascii="Cambria Math" w:eastAsiaTheme="minorEastAsia" w:hAnsi="Cambria Math"/>
+                      <w:b/>
+                      <w:i/>
+                      <w:lang w:val="es-CO"/>
+                    </w:rPr>
+                  </m:ctrlPr>
+                </m:accPr>
+                <m:e>
+                  <m:r>
+                    <m:rPr>
+                      <m:sty m:val="bi"/>
+                    </m:rPr>
+                    <w:rPr>
+                      <w:rFonts w:ascii="Cambria Math" w:eastAsiaTheme="minorEastAsia" w:hAnsi="Cambria Math"/>
+                      <w:lang w:val="es-CO"/>
+                    </w:rPr>
+                    <m:t>x</m:t>
+                  </m:r>
+                </m:e>
+              </m:acc>
+            </m:e>
+          </m:d>
+          <m:r>
+            <m:rPr>
+              <m:sty m:val="bi"/>
+            </m:rPr>
+            <w:rPr>
+              <w:rFonts w:ascii="Cambria Math" w:eastAsiaTheme="minorEastAsia" w:hAnsi="Cambria Math"/>
+              <w:lang w:val="es-CO"/>
+            </w:rPr>
+            <m:t>=</m:t>
+          </m:r>
+          <m:sSub>
+            <m:sSubPr>
+              <m:ctrlPr>
+                <w:rPr>
+                  <w:rFonts w:ascii="Cambria Math" w:eastAsiaTheme="minorEastAsia" w:hAnsi="Cambria Math"/>
+                  <w:b/>
+                  <w:i/>
+                  <w:lang w:val="es-CO"/>
+                </w:rPr>
+              </m:ctrlPr>
+            </m:sSubPr>
+            <m:e>
+              <m:r>
+                <m:rPr>
+                  <m:sty m:val="bi"/>
+                </m:rPr>
+                <w:rPr>
+                  <w:rFonts w:ascii="Cambria Math" w:eastAsiaTheme="minorEastAsia" w:hAnsi="Cambria Math"/>
+                  <w:lang w:val="es-CO"/>
+                </w:rPr>
+                <m:t>k</m:t>
+              </m:r>
+            </m:e>
+            <m:sub>
+              <m:r>
+                <m:rPr>
+                  <m:sty m:val="bi"/>
+                </m:rPr>
+                <w:rPr>
+                  <w:rFonts w:ascii="Cambria Math" w:eastAsiaTheme="minorEastAsia" w:hAnsi="Cambria Math"/>
+                  <w:lang w:val="es-CO"/>
+                </w:rPr>
+                <m:t>2</m:t>
+              </m:r>
+            </m:sub>
+          </m:sSub>
+          <m:d>
+            <m:dPr>
+              <m:ctrlPr>
+                <w:rPr>
+                  <w:rFonts w:ascii="Cambria Math" w:eastAsiaTheme="minorEastAsia" w:hAnsi="Cambria Math"/>
+                  <w:b/>
+                  <w:i/>
+                  <w:lang w:val="es-CO"/>
+                </w:rPr>
+              </m:ctrlPr>
+            </m:dPr>
+            <m:e>
+              <m:r>
+                <m:rPr>
+                  <m:sty m:val="bi"/>
+                </m:rPr>
+                <w:rPr>
+                  <w:rFonts w:ascii="Cambria Math" w:eastAsiaTheme="minorEastAsia" w:hAnsi="Cambria Math"/>
+                  <w:lang w:val="es-CO"/>
+                </w:rPr>
+                <m:t>x-y</m:t>
+              </m:r>
+            </m:e>
+          </m:d>
+          <m:r>
+            <m:rPr>
+              <m:sty m:val="bi"/>
+            </m:rPr>
+            <w:rPr>
+              <w:rFonts w:ascii="Cambria Math" w:eastAsiaTheme="minorEastAsia" w:hAnsi="Cambria Math"/>
+              <w:lang w:val="es-CO"/>
+            </w:rPr>
+            <m:t>+b</m:t>
+          </m:r>
+          <m:d>
+            <m:dPr>
+              <m:ctrlPr>
+                <w:rPr>
+                  <w:rFonts w:ascii="Cambria Math" w:eastAsiaTheme="minorEastAsia" w:hAnsi="Cambria Math"/>
+                  <w:b/>
+                  <w:i/>
+                  <w:lang w:val="es-CO"/>
+                </w:rPr>
+              </m:ctrlPr>
+            </m:dPr>
+            <m:e>
+              <m:acc>
+                <m:accPr>
+                  <m:chr m:val="̇"/>
+                  <m:ctrlPr>
+                    <w:rPr>
+                      <w:rFonts w:ascii="Cambria Math" w:eastAsiaTheme="minorEastAsia" w:hAnsi="Cambria Math"/>
+                      <w:b/>
+                      <w:i/>
+                      <w:lang w:val="es-CO"/>
+                    </w:rPr>
+                  </m:ctrlPr>
+                </m:accPr>
+                <m:e>
+                  <m:r>
+                    <m:rPr>
+                      <m:sty m:val="bi"/>
+                    </m:rPr>
+                    <w:rPr>
+                      <w:rFonts w:ascii="Cambria Math" w:eastAsiaTheme="minorEastAsia" w:hAnsi="Cambria Math"/>
+                      <w:lang w:val="es-CO"/>
+                    </w:rPr>
+                    <m:t>x</m:t>
+                  </m:r>
+                </m:e>
+              </m:acc>
+              <m:r>
+                <m:rPr>
+                  <m:sty m:val="bi"/>
+                </m:rPr>
+                <w:rPr>
+                  <w:rFonts w:ascii="Cambria Math" w:eastAsiaTheme="minorEastAsia" w:hAnsi="Cambria Math"/>
+                  <w:lang w:val="es-CO"/>
+                </w:rPr>
+                <m:t>-</m:t>
+              </m:r>
+              <m:acc>
+                <m:accPr>
+                  <m:chr m:val="̇"/>
+                  <m:ctrlPr>
+                    <w:rPr>
+                      <w:rFonts w:ascii="Cambria Math" w:eastAsiaTheme="minorEastAsia" w:hAnsi="Cambria Math"/>
+                      <w:b/>
+                      <w:i/>
+                      <w:lang w:val="es-CO"/>
+                    </w:rPr>
+                  </m:ctrlPr>
+                </m:accPr>
+                <m:e>
+                  <m:r>
+                    <m:rPr>
+                      <m:sty m:val="bi"/>
+                    </m:rPr>
+                    <w:rPr>
+                      <w:rFonts w:ascii="Cambria Math" w:eastAsiaTheme="minorEastAsia" w:hAnsi="Cambria Math"/>
+                      <w:lang w:val="es-CO"/>
+                    </w:rPr>
+                    <m:t>y</m:t>
+                  </m:r>
+                </m:e>
+              </m:acc>
+            </m:e>
+          </m:d>
         </m:oMath>
       </m:oMathPara>
     </w:p>
@@ -16953,6 +17938,42 @@
           <w:rFonts w:eastAsiaTheme="minorEastAsia"/>
           <w:b/>
           <w:bCs/>
+        </w:rPr>
+      </w:pPr>
+    </w:p>
+    <w:p>
+      <w:pPr>
+        <w:rPr>
+          <w:rFonts w:eastAsiaTheme="minorEastAsia"/>
+          <w:b/>
+          <w:bCs/>
+        </w:rPr>
+      </w:pPr>
+    </w:p>
+    <w:p>
+      <w:pPr>
+        <w:rPr>
+          <w:rFonts w:eastAsiaTheme="minorEastAsia"/>
+          <w:b/>
+          <w:bCs/>
+        </w:rPr>
+      </w:pPr>
+    </w:p>
+    <w:p>
+      <w:pPr>
+        <w:rPr>
+          <w:rFonts w:eastAsiaTheme="minorEastAsia"/>
+          <w:b/>
+          <w:bCs/>
+        </w:rPr>
+      </w:pPr>
+    </w:p>
+    <w:p>
+      <w:pPr>
+        <w:rPr>
+          <w:rFonts w:eastAsiaTheme="minorEastAsia"/>
+          <w:b/>
+          <w:bCs/>
           <w:lang w:val="es-CO"/>
         </w:rPr>
       </w:pPr>
@@ -16963,6 +17984,7 @@
           <w:bCs/>
           <w:lang w:val="es-CO"/>
         </w:rPr>
+        <w:lastRenderedPageBreak/>
         <w:t>Ejemplo</w:t>
       </w:r>
       <w:r>
@@ -20010,6 +21032,7 @@
           <w:iCs/>
           <w:lang w:val="es-CO"/>
         </w:rPr>
+        <w:lastRenderedPageBreak/>
         <w:t>Derivamos los estados:</w:t>
       </w:r>
     </w:p>
@@ -20115,6 +21138,330 @@
               </m:r>
             </m:sub>
           </m:sSub>
+        </m:oMath>
+      </m:oMathPara>
+    </w:p>
+    <w:p>
+      <w:pPr>
+        <w:rPr>
+          <w:rFonts w:eastAsiaTheme="minorEastAsia"/>
+          <w:b/>
+          <w:bCs/>
+        </w:rPr>
+      </w:pPr>
+      <m:oMathPara>
+        <m:oMath>
+          <m:sSub>
+            <m:sSubPr>
+              <m:ctrlPr>
+                <w:rPr>
+                  <w:rFonts w:ascii="Cambria Math" w:eastAsiaTheme="minorEastAsia" w:hAnsi="Cambria Math"/>
+                  <w:b/>
+                  <w:i/>
+                  <w:lang w:val="es-CO"/>
+                </w:rPr>
+              </m:ctrlPr>
+            </m:sSubPr>
+            <m:e>
+              <m:r>
+                <m:rPr>
+                  <m:sty m:val="bi"/>
+                </m:rPr>
+                <w:rPr>
+                  <w:rFonts w:ascii="Cambria Math" w:eastAsiaTheme="minorEastAsia" w:hAnsi="Cambria Math"/>
+                  <w:lang w:val="es-CO"/>
+                </w:rPr>
+                <m:t>I</m:t>
+              </m:r>
+            </m:e>
+            <m:sub>
+              <m:r>
+                <m:rPr>
+                  <m:sty m:val="bi"/>
+                </m:rPr>
+                <w:rPr>
+                  <w:rFonts w:ascii="Cambria Math" w:eastAsiaTheme="minorEastAsia" w:hAnsi="Cambria Math"/>
+                  <w:lang w:val="es-CO"/>
+                </w:rPr>
+                <m:t>1</m:t>
+              </m:r>
+            </m:sub>
+          </m:sSub>
+          <m:acc>
+            <m:accPr>
+              <m:chr m:val="̈"/>
+              <m:ctrlPr>
+                <w:rPr>
+                  <w:rFonts w:ascii="Cambria Math" w:eastAsiaTheme="minorEastAsia" w:hAnsi="Cambria Math"/>
+                  <w:b/>
+                  <w:i/>
+                  <w:lang w:val="es-CO"/>
+                </w:rPr>
+              </m:ctrlPr>
+            </m:accPr>
+            <m:e>
+              <m:sSub>
+                <m:sSubPr>
+                  <m:ctrlPr>
+                    <w:rPr>
+                      <w:rFonts w:ascii="Cambria Math" w:eastAsiaTheme="minorEastAsia" w:hAnsi="Cambria Math"/>
+                      <w:b/>
+                      <w:i/>
+                      <w:lang w:val="es-CO"/>
+                    </w:rPr>
+                  </m:ctrlPr>
+                </m:sSubPr>
+                <m:e>
+                  <m:r>
+                    <m:rPr>
+                      <m:sty m:val="bi"/>
+                    </m:rPr>
+                    <w:rPr>
+                      <w:rFonts w:ascii="Cambria Math" w:eastAsiaTheme="minorEastAsia" w:hAnsi="Cambria Math"/>
+                      <w:lang w:val="es-CO"/>
+                    </w:rPr>
+                    <m:t>θ</m:t>
+                  </m:r>
+                </m:e>
+                <m:sub>
+                  <m:r>
+                    <m:rPr>
+                      <m:sty m:val="bi"/>
+                    </m:rPr>
+                    <w:rPr>
+                      <w:rFonts w:ascii="Cambria Math" w:eastAsiaTheme="minorEastAsia" w:hAnsi="Cambria Math"/>
+                      <w:lang w:val="es-CO"/>
+                    </w:rPr>
+                    <m:t>1</m:t>
+                  </m:r>
+                </m:sub>
+              </m:sSub>
+            </m:e>
+          </m:acc>
+          <m:r>
+            <m:rPr>
+              <m:sty m:val="bi"/>
+            </m:rPr>
+            <w:rPr>
+              <w:rFonts w:ascii="Cambria Math" w:eastAsiaTheme="minorEastAsia" w:hAnsi="Cambria Math"/>
+              <w:lang w:val="es-CO"/>
+            </w:rPr>
+            <m:t>=τ-</m:t>
+          </m:r>
+          <m:sSub>
+            <m:sSubPr>
+              <m:ctrlPr>
+                <w:rPr>
+                  <w:rFonts w:ascii="Cambria Math" w:eastAsiaTheme="minorEastAsia" w:hAnsi="Cambria Math"/>
+                  <w:b/>
+                  <w:i/>
+                  <w:lang w:val="es-CO"/>
+                </w:rPr>
+              </m:ctrlPr>
+            </m:sSubPr>
+            <m:e>
+              <m:r>
+                <m:rPr>
+                  <m:sty m:val="bi"/>
+                </m:rPr>
+                <w:rPr>
+                  <w:rFonts w:ascii="Cambria Math" w:eastAsiaTheme="minorEastAsia" w:hAnsi="Cambria Math"/>
+                  <w:lang w:val="es-CO"/>
+                </w:rPr>
+                <m:t>k</m:t>
+              </m:r>
+            </m:e>
+            <m:sub>
+              <m:r>
+                <m:rPr>
+                  <m:sty m:val="bi"/>
+                </m:rPr>
+                <w:rPr>
+                  <w:rFonts w:ascii="Cambria Math" w:eastAsiaTheme="minorEastAsia" w:hAnsi="Cambria Math"/>
+                  <w:lang w:val="es-CO"/>
+                </w:rPr>
+                <m:t>1</m:t>
+              </m:r>
+            </m:sub>
+          </m:sSub>
+          <m:sSub>
+            <m:sSubPr>
+              <m:ctrlPr>
+                <w:rPr>
+                  <w:rFonts w:ascii="Cambria Math" w:eastAsiaTheme="minorEastAsia" w:hAnsi="Cambria Math"/>
+                  <w:b/>
+                  <w:i/>
+                  <w:lang w:val="es-CO"/>
+                </w:rPr>
+              </m:ctrlPr>
+            </m:sSubPr>
+            <m:e>
+              <m:r>
+                <m:rPr>
+                  <m:sty m:val="bi"/>
+                </m:rPr>
+                <w:rPr>
+                  <w:rFonts w:ascii="Cambria Math" w:eastAsiaTheme="minorEastAsia" w:hAnsi="Cambria Math"/>
+                  <w:lang w:val="es-CO"/>
+                </w:rPr>
+                <m:t>θ</m:t>
+              </m:r>
+            </m:e>
+            <m:sub>
+              <m:r>
+                <m:rPr>
+                  <m:sty m:val="bi"/>
+                </m:rPr>
+                <w:rPr>
+                  <w:rFonts w:ascii="Cambria Math" w:eastAsiaTheme="minorEastAsia" w:hAnsi="Cambria Math"/>
+                  <w:lang w:val="es-CO"/>
+                </w:rPr>
+                <m:t>1</m:t>
+              </m:r>
+            </m:sub>
+          </m:sSub>
+          <m:r>
+            <m:rPr>
+              <m:sty m:val="bi"/>
+            </m:rPr>
+            <w:rPr>
+              <w:rFonts w:ascii="Cambria Math" w:eastAsiaTheme="minorEastAsia" w:hAnsi="Cambria Math"/>
+              <w:lang w:val="es-CO"/>
+            </w:rPr>
+            <m:t>-</m:t>
+          </m:r>
+          <m:sSub>
+            <m:sSubPr>
+              <m:ctrlPr>
+                <w:rPr>
+                  <w:rFonts w:ascii="Cambria Math" w:eastAsiaTheme="minorEastAsia" w:hAnsi="Cambria Math"/>
+                  <w:b/>
+                  <w:i/>
+                  <w:lang w:val="es-CO"/>
+                </w:rPr>
+              </m:ctrlPr>
+            </m:sSubPr>
+            <m:e>
+              <m:r>
+                <m:rPr>
+                  <m:sty m:val="bi"/>
+                </m:rPr>
+                <w:rPr>
+                  <w:rFonts w:ascii="Cambria Math" w:eastAsiaTheme="minorEastAsia" w:hAnsi="Cambria Math"/>
+                  <w:lang w:val="es-CO"/>
+                </w:rPr>
+                <m:t>k</m:t>
+              </m:r>
+            </m:e>
+            <m:sub>
+              <m:r>
+                <m:rPr>
+                  <m:sty m:val="bi"/>
+                </m:rPr>
+                <w:rPr>
+                  <w:rFonts w:ascii="Cambria Math" w:eastAsiaTheme="minorEastAsia" w:hAnsi="Cambria Math"/>
+                  <w:lang w:val="es-CO"/>
+                </w:rPr>
+                <m:t>2</m:t>
+              </m:r>
+            </m:sub>
+          </m:sSub>
+          <m:d>
+            <m:dPr>
+              <m:ctrlPr>
+                <w:rPr>
+                  <w:rFonts w:ascii="Cambria Math" w:eastAsiaTheme="minorEastAsia" w:hAnsi="Cambria Math"/>
+                  <w:b/>
+                  <w:i/>
+                  <w:lang w:val="es-CO"/>
+                </w:rPr>
+              </m:ctrlPr>
+            </m:dPr>
+            <m:e>
+              <m:sSub>
+                <m:sSubPr>
+                  <m:ctrlPr>
+                    <w:rPr>
+                      <w:rFonts w:ascii="Cambria Math" w:eastAsiaTheme="minorEastAsia" w:hAnsi="Cambria Math"/>
+                      <w:b/>
+                      <w:i/>
+                      <w:lang w:val="es-CO"/>
+                    </w:rPr>
+                  </m:ctrlPr>
+                </m:sSubPr>
+                <m:e>
+                  <m:r>
+                    <m:rPr>
+                      <m:sty m:val="bi"/>
+                    </m:rPr>
+                    <w:rPr>
+                      <w:rFonts w:ascii="Cambria Math" w:eastAsiaTheme="minorEastAsia" w:hAnsi="Cambria Math"/>
+                      <w:lang w:val="es-CO"/>
+                    </w:rPr>
+                    <m:t>θ</m:t>
+                  </m:r>
+                </m:e>
+                <m:sub>
+                  <m:r>
+                    <m:rPr>
+                      <m:sty m:val="bi"/>
+                    </m:rPr>
+                    <w:rPr>
+                      <w:rFonts w:ascii="Cambria Math" w:eastAsiaTheme="minorEastAsia" w:hAnsi="Cambria Math"/>
+                      <w:lang w:val="es-CO"/>
+                    </w:rPr>
+                    <m:t>1</m:t>
+                  </m:r>
+                </m:sub>
+              </m:sSub>
+              <m:r>
+                <m:rPr>
+                  <m:sty m:val="bi"/>
+                </m:rPr>
+                <w:rPr>
+                  <w:rFonts w:ascii="Cambria Math" w:eastAsiaTheme="minorEastAsia" w:hAnsi="Cambria Math"/>
+                  <w:lang w:val="es-CO"/>
+                </w:rPr>
+                <m:t>-</m:t>
+              </m:r>
+              <m:sSub>
+                <m:sSubPr>
+                  <m:ctrlPr>
+                    <w:rPr>
+                      <w:rFonts w:ascii="Cambria Math" w:eastAsiaTheme="minorEastAsia" w:hAnsi="Cambria Math"/>
+                      <w:b/>
+                      <w:i/>
+                      <w:lang w:val="es-CO"/>
+                    </w:rPr>
+                  </m:ctrlPr>
+                </m:sSubPr>
+                <m:e>
+                  <m:r>
+                    <m:rPr>
+                      <m:sty m:val="bi"/>
+                    </m:rPr>
+                    <w:rPr>
+                      <w:rFonts w:ascii="Cambria Math" w:eastAsiaTheme="minorEastAsia" w:hAnsi="Cambria Math"/>
+                      <w:lang w:val="es-CO"/>
+                    </w:rPr>
+                    <m:t>θ</m:t>
+                  </m:r>
+                </m:e>
+                <m:sub>
+                  <m:r>
+                    <m:rPr>
+                      <m:sty m:val="bi"/>
+                    </m:rPr>
+                    <w:rPr>
+                      <w:rFonts w:ascii="Cambria Math" w:eastAsiaTheme="minorEastAsia" w:hAnsi="Cambria Math"/>
+                      <w:lang w:val="es-CO"/>
+                    </w:rPr>
+                    <m:t>2</m:t>
+                  </m:r>
+                </m:sub>
+              </m:sSub>
+            </m:e>
+          </m:d>
         </m:oMath>
       </m:oMathPara>
     </w:p>
@@ -20576,6 +21923,248 @@
               </m:r>
             </m:sub>
           </m:sSub>
+        </m:oMath>
+      </m:oMathPara>
+    </w:p>
+    <w:p>
+      <w:pPr>
+        <w:rPr>
+          <w:rFonts w:eastAsiaTheme="minorEastAsia"/>
+          <w:b/>
+          <w:bCs/>
+        </w:rPr>
+      </w:pPr>
+      <m:oMathPara>
+        <m:oMath>
+          <m:sSub>
+            <m:sSubPr>
+              <m:ctrlPr>
+                <w:rPr>
+                  <w:rFonts w:ascii="Cambria Math" w:eastAsiaTheme="minorEastAsia" w:hAnsi="Cambria Math"/>
+                  <w:b/>
+                  <w:i/>
+                  <w:lang w:val="es-CO"/>
+                </w:rPr>
+              </m:ctrlPr>
+            </m:sSubPr>
+            <m:e>
+              <m:r>
+                <m:rPr>
+                  <m:sty m:val="bi"/>
+                </m:rPr>
+                <w:rPr>
+                  <w:rFonts w:ascii="Cambria Math" w:eastAsiaTheme="minorEastAsia" w:hAnsi="Cambria Math"/>
+                  <w:lang w:val="es-CO"/>
+                </w:rPr>
+                <m:t>I</m:t>
+              </m:r>
+            </m:e>
+            <m:sub>
+              <m:r>
+                <m:rPr>
+                  <m:sty m:val="bi"/>
+                </m:rPr>
+                <w:rPr>
+                  <w:rFonts w:ascii="Cambria Math" w:eastAsiaTheme="minorEastAsia" w:hAnsi="Cambria Math"/>
+                  <w:lang w:val="es-CO"/>
+                </w:rPr>
+                <m:t>2</m:t>
+              </m:r>
+            </m:sub>
+          </m:sSub>
+          <m:acc>
+            <m:accPr>
+              <m:chr m:val="̈"/>
+              <m:ctrlPr>
+                <w:rPr>
+                  <w:rFonts w:ascii="Cambria Math" w:eastAsiaTheme="minorEastAsia" w:hAnsi="Cambria Math"/>
+                  <w:b/>
+                  <w:i/>
+                  <w:lang w:val="es-CO"/>
+                </w:rPr>
+              </m:ctrlPr>
+            </m:accPr>
+            <m:e>
+              <m:sSub>
+                <m:sSubPr>
+                  <m:ctrlPr>
+                    <w:rPr>
+                      <w:rFonts w:ascii="Cambria Math" w:eastAsiaTheme="minorEastAsia" w:hAnsi="Cambria Math"/>
+                      <w:b/>
+                      <w:i/>
+                      <w:lang w:val="es-CO"/>
+                    </w:rPr>
+                  </m:ctrlPr>
+                </m:sSubPr>
+                <m:e>
+                  <m:r>
+                    <m:rPr>
+                      <m:sty m:val="bi"/>
+                    </m:rPr>
+                    <w:rPr>
+                      <w:rFonts w:ascii="Cambria Math" w:eastAsiaTheme="minorEastAsia" w:hAnsi="Cambria Math"/>
+                      <w:lang w:val="es-CO"/>
+                    </w:rPr>
+                    <m:t>θ</m:t>
+                  </m:r>
+                </m:e>
+                <m:sub>
+                  <m:r>
+                    <m:rPr>
+                      <m:sty m:val="bi"/>
+                    </m:rPr>
+                    <w:rPr>
+                      <w:rFonts w:ascii="Cambria Math" w:eastAsiaTheme="minorEastAsia" w:hAnsi="Cambria Math"/>
+                      <w:lang w:val="es-CO"/>
+                    </w:rPr>
+                    <m:t>2</m:t>
+                  </m:r>
+                </m:sub>
+              </m:sSub>
+            </m:e>
+          </m:acc>
+          <m:r>
+            <m:rPr>
+              <m:sty m:val="bi"/>
+            </m:rPr>
+            <w:rPr>
+              <w:rFonts w:ascii="Cambria Math" w:eastAsiaTheme="minorEastAsia" w:hAnsi="Cambria Math"/>
+              <w:lang w:val="es-CO"/>
+            </w:rPr>
+            <m:t>=-</m:t>
+          </m:r>
+          <m:sSub>
+            <m:sSubPr>
+              <m:ctrlPr>
+                <w:rPr>
+                  <w:rFonts w:ascii="Cambria Math" w:eastAsiaTheme="minorEastAsia" w:hAnsi="Cambria Math"/>
+                  <w:b/>
+                  <w:i/>
+                  <w:lang w:val="es-CO"/>
+                </w:rPr>
+              </m:ctrlPr>
+            </m:sSubPr>
+            <m:e>
+              <m:r>
+                <m:rPr>
+                  <m:sty m:val="bi"/>
+                </m:rPr>
+                <w:rPr>
+                  <w:rFonts w:ascii="Cambria Math" w:eastAsiaTheme="minorEastAsia" w:hAnsi="Cambria Math"/>
+                  <w:lang w:val="es-CO"/>
+                </w:rPr>
+                <m:t>k</m:t>
+              </m:r>
+            </m:e>
+            <m:sub>
+              <m:r>
+                <m:rPr>
+                  <m:sty m:val="bi"/>
+                </m:rPr>
+                <w:rPr>
+                  <w:rFonts w:ascii="Cambria Math" w:eastAsiaTheme="minorEastAsia" w:hAnsi="Cambria Math"/>
+                  <w:lang w:val="es-CO"/>
+                </w:rPr>
+                <m:t>2</m:t>
+              </m:r>
+            </m:sub>
+          </m:sSub>
+          <m:d>
+            <m:dPr>
+              <m:ctrlPr>
+                <w:rPr>
+                  <w:rFonts w:ascii="Cambria Math" w:eastAsiaTheme="minorEastAsia" w:hAnsi="Cambria Math"/>
+                  <w:b/>
+                  <w:i/>
+                  <w:lang w:val="es-CO"/>
+                </w:rPr>
+              </m:ctrlPr>
+            </m:dPr>
+            <m:e>
+              <m:sSub>
+                <m:sSubPr>
+                  <m:ctrlPr>
+                    <w:rPr>
+                      <w:rFonts w:ascii="Cambria Math" w:eastAsiaTheme="minorEastAsia" w:hAnsi="Cambria Math"/>
+                      <w:b/>
+                      <w:i/>
+                      <w:lang w:val="es-CO"/>
+                    </w:rPr>
+                  </m:ctrlPr>
+                </m:sSubPr>
+                <m:e>
+                  <m:r>
+                    <m:rPr>
+                      <m:sty m:val="bi"/>
+                    </m:rPr>
+                    <w:rPr>
+                      <w:rFonts w:ascii="Cambria Math" w:eastAsiaTheme="minorEastAsia" w:hAnsi="Cambria Math"/>
+                      <w:lang w:val="es-CO"/>
+                    </w:rPr>
+                    <m:t>θ</m:t>
+                  </m:r>
+                </m:e>
+                <m:sub>
+                  <m:r>
+                    <m:rPr>
+                      <m:sty m:val="bi"/>
+                    </m:rPr>
+                    <w:rPr>
+                      <w:rFonts w:ascii="Cambria Math" w:eastAsiaTheme="minorEastAsia" w:hAnsi="Cambria Math"/>
+                      <w:lang w:val="es-CO"/>
+                    </w:rPr>
+                    <m:t>2</m:t>
+                  </m:r>
+                </m:sub>
+              </m:sSub>
+              <m:r>
+                <m:rPr>
+                  <m:sty m:val="bi"/>
+                </m:rPr>
+                <w:rPr>
+                  <w:rFonts w:ascii="Cambria Math" w:eastAsiaTheme="minorEastAsia" w:hAnsi="Cambria Math"/>
+                  <w:lang w:val="es-CO"/>
+                </w:rPr>
+                <m:t>-</m:t>
+              </m:r>
+              <m:sSub>
+                <m:sSubPr>
+                  <m:ctrlPr>
+                    <w:rPr>
+                      <w:rFonts w:ascii="Cambria Math" w:eastAsiaTheme="minorEastAsia" w:hAnsi="Cambria Math"/>
+                      <w:b/>
+                      <w:i/>
+                      <w:lang w:val="es-CO"/>
+                    </w:rPr>
+                  </m:ctrlPr>
+                </m:sSubPr>
+                <m:e>
+                  <m:r>
+                    <m:rPr>
+                      <m:sty m:val="bi"/>
+                    </m:rPr>
+                    <w:rPr>
+                      <w:rFonts w:ascii="Cambria Math" w:eastAsiaTheme="minorEastAsia" w:hAnsi="Cambria Math"/>
+                      <w:lang w:val="es-CO"/>
+                    </w:rPr>
+                    <m:t>θ</m:t>
+                  </m:r>
+                </m:e>
+                <m:sub>
+                  <m:r>
+                    <m:rPr>
+                      <m:sty m:val="bi"/>
+                    </m:rPr>
+                    <w:rPr>
+                      <w:rFonts w:ascii="Cambria Math" w:eastAsiaTheme="minorEastAsia" w:hAnsi="Cambria Math"/>
+                      <w:lang w:val="es-CO"/>
+                    </w:rPr>
+                    <m:t>1</m:t>
+                  </m:r>
+                </m:sub>
+              </m:sSub>
+            </m:e>
+          </m:d>
         </m:oMath>
       </m:oMathPara>
     </w:p>
@@ -22532,34 +24121,7 @@
           <w:bCs/>
           <w:lang w:val="es-CO"/>
         </w:rPr>
-        <w:t>Ejemplo Sistema rotacional (Eje-Disco</w:t>
-      </w:r>
-      <w:r>
-        <w:rPr>
-          <w:rFonts w:eastAsiaTheme="minorEastAsia"/>
-          <w:b/>
-          <w:bCs/>
-          <w:lang w:val="es-CO"/>
-        </w:rPr>
-        <w:t xml:space="preserve"> G</w:t>
-      </w:r>
-      <w:r>
-        <w:rPr>
-          <w:rFonts w:eastAsiaTheme="minorEastAsia"/>
-          <w:b/>
-          <w:bCs/>
-          <w:lang w:val="es-CO"/>
-        </w:rPr>
-        <w:t>54</w:t>
-      </w:r>
-      <w:r>
-        <w:rPr>
-          <w:rFonts w:eastAsiaTheme="minorEastAsia"/>
-          <w:b/>
-          <w:bCs/>
-          <w:lang w:val="es-CO"/>
-        </w:rPr>
-        <w:t>):</w:t>
+        <w:t>Ejemplo Sistema rotacional:</w:t>
       </w:r>
     </w:p>
     <w:p>
@@ -23616,6 +25178,7 @@
           <w:noProof/>
           <w:lang w:val="es-CO"/>
         </w:rPr>
+        <w:lastRenderedPageBreak/>
         <w:drawing>
           <wp:inline distT="0" distB="0" distL="0" distR="0" wp14:anchorId="65A409C0" wp14:editId="6116E9E8">
             <wp:extent cx="5126567" cy="1838877"/>
@@ -23682,7 +25245,6 @@
         <w:rPr>
           <w:noProof/>
         </w:rPr>
-        <w:lastRenderedPageBreak/>
         <w:drawing>
           <wp:inline distT="0" distB="0" distL="0" distR="0" wp14:anchorId="00F19199" wp14:editId="27CB1572">
             <wp:extent cx="5612130" cy="1833880"/>

</xml_diff>